<commit_message>
Integro con otros proyectos
</commit_message>
<xml_diff>
--- a/Integración de réplicas de base de datos con otros proyectos.docx
+++ b/Integración de réplicas de base de datos con otros proyectos.docx
@@ -19,6 +19,13 @@
     </w:p>
     <w:sdt>
       <w:sdtPr>
+        <w:rPr>
+          <w:rFonts w:asciiTheme="minorHAnsi" w:eastAsiaTheme="minorHAnsi" w:hAnsiTheme="minorHAnsi" w:cstheme="minorBidi"/>
+          <w:color w:val="auto"/>
+          <w:sz w:val="22"/>
+          <w:szCs w:val="22"/>
+          <w:lang w:eastAsia="en-US"/>
+        </w:rPr>
         <w:id w:val="-1909447848"/>
         <w:docPartObj>
           <w:docPartGallery w:val="Table of Contents"/>
@@ -27,13 +34,8 @@
       </w:sdtPr>
       <w:sdtEndPr>
         <w:rPr>
-          <w:rFonts w:asciiTheme="minorHAnsi" w:eastAsiaTheme="minorHAnsi" w:hAnsiTheme="minorHAnsi" w:cstheme="minorBidi"/>
           <w:b/>
           <w:bCs/>
-          <w:color w:val="auto"/>
-          <w:sz w:val="22"/>
-          <w:szCs w:val="22"/>
-          <w:lang w:eastAsia="en-US"/>
         </w:rPr>
       </w:sdtEndPr>
       <w:sdtContent>
@@ -52,7 +54,9 @@
               <w:tab w:val="right" w:leader="dot" w:pos="8494"/>
             </w:tabs>
             <w:rPr>
+              <w:rFonts w:eastAsiaTheme="minorEastAsia"/>
               <w:noProof/>
+              <w:lang w:eastAsia="es-ES"/>
             </w:rPr>
           </w:pPr>
           <w:r>
@@ -64,7 +68,7 @@
           <w:r>
             <w:fldChar w:fldCharType="separate"/>
           </w:r>
-          <w:hyperlink w:anchor="_Toc151493764" w:history="1">
+          <w:hyperlink w:anchor="_Toc151546694" w:history="1">
             <w:r>
               <w:rPr>
                 <w:rStyle w:val="Hipervnculo"/>
@@ -92,7 +96,7 @@
                 <w:noProof/>
                 <w:webHidden/>
               </w:rPr>
-              <w:instrText xml:space="preserve"> PAGEREF _Toc151493764 \h </w:instrText>
+              <w:instrText xml:space="preserve"> PAGEREF _Toc151546694 \h </w:instrText>
             </w:r>
             <w:r>
               <w:rPr>
@@ -130,10 +134,12 @@
               <w:tab w:val="right" w:leader="dot" w:pos="8494"/>
             </w:tabs>
             <w:rPr>
+              <w:rFonts w:eastAsiaTheme="minorEastAsia"/>
               <w:noProof/>
+              <w:lang w:eastAsia="es-ES"/>
             </w:rPr>
           </w:pPr>
-          <w:hyperlink w:anchor="_Toc151493765" w:history="1">
+          <w:hyperlink w:anchor="_Toc151546695" w:history="1">
             <w:r>
               <w:rPr>
                 <w:rStyle w:val="Hipervnculo"/>
@@ -161,7 +167,7 @@
                 <w:noProof/>
                 <w:webHidden/>
               </w:rPr>
-              <w:instrText xml:space="preserve"> PAGEREF _Toc151493765 \h </w:instrText>
+              <w:instrText xml:space="preserve"> PAGEREF _Toc151546695 \h </w:instrText>
             </w:r>
             <w:r>
               <w:rPr>
@@ -199,10 +205,12 @@
               <w:tab w:val="right" w:leader="dot" w:pos="8494"/>
             </w:tabs>
             <w:rPr>
+              <w:rFonts w:eastAsiaTheme="minorEastAsia"/>
               <w:noProof/>
+              <w:lang w:eastAsia="es-ES"/>
             </w:rPr>
           </w:pPr>
-          <w:hyperlink w:anchor="_Toc151493766" w:history="1">
+          <w:hyperlink w:anchor="_Toc151546696" w:history="1">
             <w:r>
               <w:rPr>
                 <w:rStyle w:val="Hipervnculo"/>
@@ -230,7 +238,7 @@
                 <w:noProof/>
                 <w:webHidden/>
               </w:rPr>
-              <w:instrText xml:space="preserve"> PAGEREF _Toc151493766 \h </w:instrText>
+              <w:instrText xml:space="preserve"> PAGEREF _Toc151546696 \h </w:instrText>
             </w:r>
             <w:r>
               <w:rPr>
@@ -251,6 +259,164 @@
                 <w:webHidden/>
               </w:rPr>
               <w:t>6</w:t>
+            </w:r>
+            <w:r>
+              <w:rPr>
+                <w:noProof/>
+                <w:webHidden/>
+              </w:rPr>
+              <w:fldChar w:fldCharType="end"/>
+            </w:r>
+          </w:hyperlink>
+        </w:p>
+        <w:p>
+          <w:pPr>
+            <w:pStyle w:val="TDC1"/>
+            <w:tabs>
+              <w:tab w:val="right" w:leader="dot" w:pos="8494"/>
+            </w:tabs>
+            <w:rPr>
+              <w:rFonts w:eastAsiaTheme="minorEastAsia"/>
+              <w:noProof/>
+              <w:lang w:eastAsia="es-ES"/>
+            </w:rPr>
+          </w:pPr>
+          <w:hyperlink w:anchor="_Toc151546697" w:history="1">
+            <w:r>
+              <w:rPr>
+                <w:rStyle w:val="Hipervnculo"/>
+                <w:noProof/>
+                <w:lang w:val="es-AR"/>
+              </w:rPr>
+              <w:t>Integración con vistas indexadas</w:t>
+            </w:r>
+            <w:r>
+              <w:rPr>
+                <w:noProof/>
+                <w:webHidden/>
+              </w:rPr>
+              <w:tab/>
+            </w:r>
+            <w:r>
+              <w:rPr>
+                <w:noProof/>
+                <w:webHidden/>
+              </w:rPr>
+              <w:fldChar w:fldCharType="begin"/>
+            </w:r>
+            <w:r>
+              <w:rPr>
+                <w:noProof/>
+                <w:webHidden/>
+              </w:rPr>
+              <w:instrText xml:space="preserve"> PAGEREF _Toc151546697 \h </w:instrText>
+            </w:r>
+            <w:r>
+              <w:rPr>
+                <w:noProof/>
+                <w:webHidden/>
+              </w:rPr>
+            </w:r>
+            <w:r>
+              <w:rPr>
+                <w:noProof/>
+                <w:webHidden/>
+              </w:rPr>
+              <w:fldChar w:fldCharType="separate"/>
+            </w:r>
+            <w:r>
+              <w:rPr>
+                <w:noProof/>
+                <w:webHidden/>
+              </w:rPr>
+              <w:t>7</w:t>
+            </w:r>
+            <w:r>
+              <w:rPr>
+                <w:noProof/>
+                <w:webHidden/>
+              </w:rPr>
+              <w:fldChar w:fldCharType="end"/>
+            </w:r>
+          </w:hyperlink>
+        </w:p>
+        <w:p>
+          <w:pPr>
+            <w:pStyle w:val="TDC1"/>
+            <w:tabs>
+              <w:tab w:val="right" w:leader="dot" w:pos="8494"/>
+            </w:tabs>
+            <w:rPr>
+              <w:rFonts w:eastAsiaTheme="minorEastAsia"/>
+              <w:noProof/>
+              <w:lang w:eastAsia="es-ES"/>
+            </w:rPr>
+          </w:pPr>
+          <w:hyperlink w:anchor="_Toc151546698" w:history="1">
+            <w:r>
+              <w:rPr>
+                <w:rStyle w:val="Hipervnculo"/>
+                <w:noProof/>
+                <w:lang w:val="es-AR"/>
+              </w:rPr>
+              <w:t>Integración con optimización de consultas a tra</w:t>
+            </w:r>
+            <w:r>
+              <w:rPr>
+                <w:rStyle w:val="Hipervnculo"/>
+                <w:noProof/>
+                <w:lang w:val="es-AR"/>
+              </w:rPr>
+              <w:t>v</w:t>
+            </w:r>
+            <w:r>
+              <w:rPr>
+                <w:rStyle w:val="Hipervnculo"/>
+                <w:noProof/>
+                <w:lang w:val="es-AR"/>
+              </w:rPr>
+              <w:t>és de índices</w:t>
+            </w:r>
+            <w:r>
+              <w:rPr>
+                <w:noProof/>
+                <w:webHidden/>
+              </w:rPr>
+              <w:tab/>
+            </w:r>
+            <w:r>
+              <w:rPr>
+                <w:noProof/>
+                <w:webHidden/>
+              </w:rPr>
+              <w:fldChar w:fldCharType="begin"/>
+            </w:r>
+            <w:r>
+              <w:rPr>
+                <w:noProof/>
+                <w:webHidden/>
+              </w:rPr>
+              <w:instrText xml:space="preserve"> PAGEREF _Toc151546698 \h </w:instrText>
+            </w:r>
+            <w:r>
+              <w:rPr>
+                <w:noProof/>
+                <w:webHidden/>
+              </w:rPr>
+            </w:r>
+            <w:r>
+              <w:rPr>
+                <w:noProof/>
+                <w:webHidden/>
+              </w:rPr>
+              <w:fldChar w:fldCharType="separate"/>
+            </w:r>
+            <w:r>
+              <w:rPr>
+                <w:noProof/>
+                <w:webHidden/>
+              </w:rPr>
+              <w:t>9</w:t>
             </w:r>
             <w:r>
               <w:rPr>
@@ -313,7 +479,7 @@
           <w:lang w:val="es-AR"/>
         </w:rPr>
       </w:pPr>
-      <w:bookmarkStart w:id="0" w:name="_Toc151493764"/>
+      <w:bookmarkStart w:id="0" w:name="_Toc151546694"/>
       <w:r>
         <w:rPr>
           <w:lang w:val="es-AR"/>
@@ -872,7 +1038,7 @@
           <w:lang w:val="es-AR"/>
         </w:rPr>
       </w:pPr>
-      <w:bookmarkStart w:id="1" w:name="_Toc151493765"/>
+      <w:bookmarkStart w:id="1" w:name="_Toc151546695"/>
       <w:r>
         <w:rPr>
           <w:lang w:val="es-AR"/>
@@ -1417,7 +1583,7 @@
           <w:lang w:val="es-AR"/>
         </w:rPr>
       </w:pPr>
-      <w:bookmarkStart w:id="2" w:name="_Toc151493766"/>
+      <w:bookmarkStart w:id="2" w:name="_Toc151546696"/>
       <w:r>
         <w:rPr>
           <w:lang w:val="es-AR"/>
@@ -1684,6 +1850,511 @@
           </wp:inline>
         </w:drawing>
       </w:r>
+    </w:p>
+    <w:p>
+      <w:pPr>
+        <w:jc w:val="center"/>
+        <w:rPr>
+          <w:lang w:val="es-AR"/>
+        </w:rPr>
+      </w:pPr>
+    </w:p>
+    <w:p>
+      <w:pPr>
+        <w:pStyle w:val="Ttulo1"/>
+        <w:rPr>
+          <w:lang w:val="es-AR"/>
+        </w:rPr>
+      </w:pPr>
+      <w:bookmarkStart w:id="3" w:name="_Toc151546697"/>
+      <w:r>
+        <w:rPr>
+          <w:lang w:val="es-AR"/>
+        </w:rPr>
+        <w:lastRenderedPageBreak/>
+        <w:t>Integración con vistas indexadas</w:t>
+      </w:r>
+      <w:bookmarkEnd w:id="3"/>
+    </w:p>
+    <w:p>
+      <w:pPr>
+        <w:jc w:val="both"/>
+        <w:rPr>
+          <w:lang w:val="es-AR"/>
+        </w:rPr>
+      </w:pPr>
+      <w:r>
+        <w:rPr>
+          <w:lang w:val="es-AR"/>
+        </w:rPr>
+        <w:t xml:space="preserve"> </w:t>
+      </w:r>
+      <w:r>
+        <w:rPr>
+          <w:lang w:val="es-AR"/>
+        </w:rPr>
+        <w:t>Para la integración de este proyecto, y para poder apreciar la réplica transaccional en acción, realizaremos la inserción de nuevos datos</w:t>
+      </w:r>
+      <w:r>
+        <w:rPr>
+          <w:lang w:val="es-AR"/>
+        </w:rPr>
+        <w:t>,</w:t>
+      </w:r>
+      <w:r>
+        <w:rPr>
+          <w:lang w:val="es-AR"/>
+        </w:rPr>
+        <w:t xml:space="preserve"> registros</w:t>
+      </w:r>
+      <w:r>
+        <w:rPr>
+          <w:lang w:val="es-AR"/>
+        </w:rPr>
+        <w:t xml:space="preserve"> y vistas</w:t>
+      </w:r>
+      <w:r>
+        <w:rPr>
+          <w:lang w:val="es-AR"/>
+        </w:rPr>
+        <w:t xml:space="preserve"> en la base de datos principal para que sean replicadas, y </w:t>
+      </w:r>
+      <w:r>
+        <w:rPr>
+          <w:lang w:val="es-AR"/>
+        </w:rPr>
+        <w:t>las consultas de las vistas las realizaremos en la réplica de la base de datos.</w:t>
+      </w:r>
+    </w:p>
+    <w:p>
+      <w:pPr>
+        <w:jc w:val="both"/>
+        <w:rPr>
+          <w:lang w:val="es-AR"/>
+        </w:rPr>
+      </w:pPr>
+      <w:r>
+        <w:rPr>
+          <w:lang w:val="es-AR"/>
+        </w:rPr>
+        <w:t xml:space="preserve"> Primero, en nuestra base de datos principal, verificamos que no existe ninguna vista llamada “</w:t>
+      </w:r>
+      <w:proofErr w:type="spellStart"/>
+      <w:r>
+        <w:rPr>
+          <w:lang w:val="es-AR"/>
+        </w:rPr>
+        <w:t>vistaAdministrador</w:t>
+      </w:r>
+      <w:proofErr w:type="spellEnd"/>
+      <w:r>
+        <w:rPr>
+          <w:lang w:val="es-AR"/>
+        </w:rPr>
+        <w:t>”</w:t>
+      </w:r>
+    </w:p>
+    <w:p>
+      <w:pPr>
+        <w:jc w:val="center"/>
+        <w:rPr>
+          <w:lang w:val="es-AR"/>
+        </w:rPr>
+      </w:pPr>
+      <w:r>
+        <w:rPr>
+          <w:lang w:val="es-AR"/>
+        </w:rPr>
+        <w:drawing>
+          <wp:inline distT="0" distB="0" distL="0" distR="0" wp14:anchorId="2EE8625A" wp14:editId="7FF9F4EB">
+            <wp:extent cx="6087255" cy="2353586"/>
+            <wp:effectExtent l="0" t="0" r="8890" b="8890"/>
+            <wp:docPr id="12" name="Imagen 12"/>
+            <wp:cNvGraphicFramePr>
+              <a:graphicFrameLocks xmlns:a="http://schemas.openxmlformats.org/drawingml/2006/main" noChangeAspect="1"/>
+            </wp:cNvGraphicFramePr>
+            <a:graphic xmlns:a="http://schemas.openxmlformats.org/drawingml/2006/main">
+              <a:graphicData uri="http://schemas.openxmlformats.org/drawingml/2006/picture">
+                <pic:pic xmlns:pic="http://schemas.openxmlformats.org/drawingml/2006/picture">
+                  <pic:nvPicPr>
+                    <pic:cNvPr id="1" name=""/>
+                    <pic:cNvPicPr/>
+                  </pic:nvPicPr>
+                  <pic:blipFill>
+                    <a:blip r:embed="rId19"/>
+                    <a:stretch>
+                      <a:fillRect/>
+                    </a:stretch>
+                  </pic:blipFill>
+                  <pic:spPr>
+                    <a:xfrm>
+                      <a:off x="0" y="0"/>
+                      <a:ext cx="6092472" cy="2355603"/>
+                    </a:xfrm>
+                    <a:prstGeom prst="rect">
+                      <a:avLst/>
+                    </a:prstGeom>
+                  </pic:spPr>
+                </pic:pic>
+              </a:graphicData>
+            </a:graphic>
+          </wp:inline>
+        </w:drawing>
+      </w:r>
+    </w:p>
+    <w:p>
+      <w:pPr>
+        <w:jc w:val="both"/>
+        <w:rPr>
+          <w:lang w:val="es-AR"/>
+        </w:rPr>
+      </w:pPr>
+      <w:r>
+        <w:rPr>
+          <w:lang w:val="es-AR"/>
+        </w:rPr>
+        <w:t xml:space="preserve"> </w:t>
+      </w:r>
+    </w:p>
+    <w:p>
+      <w:pPr>
+        <w:jc w:val="both"/>
+        <w:rPr>
+          <w:lang w:val="es-AR"/>
+        </w:rPr>
+      </w:pPr>
+      <w:r>
+        <w:rPr>
+          <w:lang w:val="es-AR"/>
+        </w:rPr>
+        <w:t>En la base de datos principal, creamos la vista “</w:t>
+      </w:r>
+      <w:proofErr w:type="spellStart"/>
+      <w:r>
+        <w:rPr>
+          <w:lang w:val="es-AR"/>
+        </w:rPr>
+        <w:t>vistaAdministrador</w:t>
+      </w:r>
+      <w:proofErr w:type="spellEnd"/>
+      <w:r>
+        <w:rPr>
+          <w:lang w:val="es-AR"/>
+        </w:rPr>
+        <w:t>” e insertamos el lote de datos para la nueva vista facilitada por los compañeros.</w:t>
+      </w:r>
+    </w:p>
+    <w:p>
+      <w:pPr>
+        <w:jc w:val="both"/>
+        <w:rPr>
+          <w:lang w:val="es-AR"/>
+        </w:rPr>
+      </w:pPr>
+    </w:p>
+    <w:p>
+      <w:pPr>
+        <w:rPr>
+          <w:lang w:val="es-AR"/>
+        </w:rPr>
+      </w:pPr>
+      <w:r>
+        <w:rPr>
+          <w:lang w:val="es-AR"/>
+        </w:rPr>
+        <w:drawing>
+          <wp:inline distT="0" distB="0" distL="0" distR="0" wp14:anchorId="6F512BAE" wp14:editId="6A9F31D6">
+            <wp:extent cx="6109516" cy="3291840"/>
+            <wp:effectExtent l="0" t="0" r="5715" b="3810"/>
+            <wp:docPr id="16" name="Imagen 16"/>
+            <wp:cNvGraphicFramePr>
+              <a:graphicFrameLocks xmlns:a="http://schemas.openxmlformats.org/drawingml/2006/main" noChangeAspect="1"/>
+            </wp:cNvGraphicFramePr>
+            <a:graphic xmlns:a="http://schemas.openxmlformats.org/drawingml/2006/main">
+              <a:graphicData uri="http://schemas.openxmlformats.org/drawingml/2006/picture">
+                <pic:pic xmlns:pic="http://schemas.openxmlformats.org/drawingml/2006/picture">
+                  <pic:nvPicPr>
+                    <pic:cNvPr id="1" name=""/>
+                    <pic:cNvPicPr/>
+                  </pic:nvPicPr>
+                  <pic:blipFill>
+                    <a:blip r:embed="rId20"/>
+                    <a:stretch>
+                      <a:fillRect/>
+                    </a:stretch>
+                  </pic:blipFill>
+                  <pic:spPr>
+                    <a:xfrm>
+                      <a:off x="0" y="0"/>
+                      <a:ext cx="6120636" cy="3297832"/>
+                    </a:xfrm>
+                    <a:prstGeom prst="rect">
+                      <a:avLst/>
+                    </a:prstGeom>
+                  </pic:spPr>
+                </pic:pic>
+              </a:graphicData>
+            </a:graphic>
+          </wp:inline>
+        </w:drawing>
+      </w:r>
+    </w:p>
+    <w:p>
+      <w:pPr>
+        <w:rPr>
+          <w:lang w:val="es-AR"/>
+        </w:rPr>
+      </w:pPr>
+    </w:p>
+    <w:p>
+      <w:pPr>
+        <w:rPr>
+          <w:lang w:val="es-AR"/>
+        </w:rPr>
+      </w:pPr>
+      <w:r>
+        <w:rPr>
+          <w:lang w:val="es-AR"/>
+        </w:rPr>
+        <w:lastRenderedPageBreak/>
+        <w:t xml:space="preserve"> Finalizada la carga en la base de datos principal, nos dirigimos a la réplica de la base de datos para realizar la consulta sobre la nueva vista.</w:t>
+      </w:r>
+    </w:p>
+    <w:p>
+      <w:pPr>
+        <w:jc w:val="center"/>
+        <w:rPr>
+          <w:lang w:val="es-AR"/>
+        </w:rPr>
+      </w:pPr>
+      <w:r>
+        <w:rPr>
+          <w:noProof/>
+          <w:lang w:val="es-AR"/>
+        </w:rPr>
+        <w:drawing>
+          <wp:inline distT="0" distB="0" distL="0" distR="0" wp14:anchorId="365D407A" wp14:editId="776F56BE">
+            <wp:extent cx="5391150" cy="3943985"/>
+            <wp:effectExtent l="0" t="0" r="0" b="0"/>
+            <wp:docPr id="17" name="Imagen 17"/>
+            <wp:cNvGraphicFramePr>
+              <a:graphicFrameLocks xmlns:a="http://schemas.openxmlformats.org/drawingml/2006/main" noChangeAspect="1"/>
+            </wp:cNvGraphicFramePr>
+            <a:graphic xmlns:a="http://schemas.openxmlformats.org/drawingml/2006/main">
+              <a:graphicData uri="http://schemas.openxmlformats.org/drawingml/2006/picture">
+                <pic:pic xmlns:pic="http://schemas.openxmlformats.org/drawingml/2006/picture">
+                  <pic:nvPicPr>
+                    <pic:cNvPr id="0" name="Picture 1"/>
+                    <pic:cNvPicPr>
+                      <a:picLocks noChangeAspect="1" noChangeArrowheads="1"/>
+                    </pic:cNvPicPr>
+                  </pic:nvPicPr>
+                  <pic:blipFill>
+                    <a:blip r:embed="rId21">
+                      <a:extLst>
+                        <a:ext uri="{28A0092B-C50C-407E-A947-70E740481C1C}">
+                          <a14:useLocalDpi xmlns:a14="http://schemas.microsoft.com/office/drawing/2010/main" val="0"/>
+                        </a:ext>
+                      </a:extLst>
+                    </a:blip>
+                    <a:srcRect/>
+                    <a:stretch>
+                      <a:fillRect/>
+                    </a:stretch>
+                  </pic:blipFill>
+                  <pic:spPr bwMode="auto">
+                    <a:xfrm>
+                      <a:off x="0" y="0"/>
+                      <a:ext cx="5391150" cy="3943985"/>
+                    </a:xfrm>
+                    <a:prstGeom prst="rect">
+                      <a:avLst/>
+                    </a:prstGeom>
+                    <a:noFill/>
+                    <a:ln>
+                      <a:noFill/>
+                    </a:ln>
+                  </pic:spPr>
+                </pic:pic>
+              </a:graphicData>
+            </a:graphic>
+          </wp:inline>
+        </w:drawing>
+      </w:r>
+    </w:p>
+    <w:p>
+      <w:pPr>
+        <w:jc w:val="center"/>
+        <w:rPr>
+          <w:lang w:val="es-AR"/>
+        </w:rPr>
+      </w:pPr>
+    </w:p>
+    <w:p>
+      <w:pPr>
+        <w:rPr>
+          <w:lang w:val="es-AR"/>
+        </w:rPr>
+      </w:pPr>
+      <w:r>
+        <w:rPr>
+          <w:lang w:val="es-AR"/>
+        </w:rPr>
+        <w:br w:type="page"/>
+      </w:r>
+    </w:p>
+    <w:p>
+      <w:pPr>
+        <w:pStyle w:val="Ttulo1"/>
+        <w:rPr>
+          <w:lang w:val="es-AR"/>
+        </w:rPr>
+      </w:pPr>
+      <w:bookmarkStart w:id="4" w:name="_Toc151546698"/>
+      <w:r>
+        <w:rPr>
+          <w:lang w:val="es-AR"/>
+        </w:rPr>
+        <w:lastRenderedPageBreak/>
+        <w:t>Integración con optimización de consultas a través de índices</w:t>
+      </w:r>
+      <w:bookmarkEnd w:id="4"/>
+    </w:p>
+    <w:p>
+      <w:pPr>
+        <w:rPr>
+          <w:lang w:val="es-AR"/>
+        </w:rPr>
+      </w:pPr>
+      <w:r>
+        <w:rPr>
+          <w:lang w:val="es-AR"/>
+        </w:rPr>
+        <w:t xml:space="preserve"> Usamos el script facilitado por los compañeros en la base de datos replicada </w:t>
+      </w:r>
+      <w:r>
+        <w:rPr>
+          <w:lang w:val="es-AR"/>
+        </w:rPr>
+        <w:t>integrar el tema.</w:t>
+      </w:r>
+    </w:p>
+    <w:p>
+      <w:pPr>
+        <w:rPr>
+          <w:lang w:val="es-AR"/>
+        </w:rPr>
+      </w:pPr>
+      <w:r>
+        <w:rPr>
+          <w:lang w:val="es-AR"/>
+        </w:rPr>
+        <w:drawing>
+          <wp:inline distT="0" distB="0" distL="0" distR="0" wp14:anchorId="5E571230" wp14:editId="04F79ED2">
+            <wp:extent cx="5400040" cy="3140075"/>
+            <wp:effectExtent l="0" t="0" r="0" b="3175"/>
+            <wp:docPr id="18" name="Imagen 18"/>
+            <wp:cNvGraphicFramePr>
+              <a:graphicFrameLocks xmlns:a="http://schemas.openxmlformats.org/drawingml/2006/main" noChangeAspect="1"/>
+            </wp:cNvGraphicFramePr>
+            <a:graphic xmlns:a="http://schemas.openxmlformats.org/drawingml/2006/main">
+              <a:graphicData uri="http://schemas.openxmlformats.org/drawingml/2006/picture">
+                <pic:pic xmlns:pic="http://schemas.openxmlformats.org/drawingml/2006/picture">
+                  <pic:nvPicPr>
+                    <pic:cNvPr id="1" name=""/>
+                    <pic:cNvPicPr/>
+                  </pic:nvPicPr>
+                  <pic:blipFill>
+                    <a:blip r:embed="rId22"/>
+                    <a:stretch>
+                      <a:fillRect/>
+                    </a:stretch>
+                  </pic:blipFill>
+                  <pic:spPr>
+                    <a:xfrm>
+                      <a:off x="0" y="0"/>
+                      <a:ext cx="5400040" cy="3140075"/>
+                    </a:xfrm>
+                    <a:prstGeom prst="rect">
+                      <a:avLst/>
+                    </a:prstGeom>
+                  </pic:spPr>
+                </pic:pic>
+              </a:graphicData>
+            </a:graphic>
+          </wp:inline>
+        </w:drawing>
+      </w:r>
+    </w:p>
+    <w:p>
+      <w:pPr>
+        <w:jc w:val="both"/>
+        <w:rPr>
+          <w:lang w:val="es-AR"/>
+        </w:rPr>
+      </w:pPr>
+      <w:r>
+        <w:rPr>
+          <w:lang w:val="es-AR"/>
+        </w:rPr>
+        <w:t xml:space="preserve"> Luego de ejecutar el script en la base de datos replicada, realizamos una consulta y obtuvimos el siguiente resultado en la base de datos replicada:</w:t>
+      </w:r>
+    </w:p>
+    <w:p>
+      <w:pPr>
+        <w:jc w:val="center"/>
+        <w:rPr>
+          <w:lang w:val="es-AR"/>
+        </w:rPr>
+      </w:pPr>
+      <w:r>
+        <w:rPr>
+          <w:lang w:val="es-AR"/>
+        </w:rPr>
+        <w:drawing>
+          <wp:inline distT="0" distB="0" distL="0" distR="0" wp14:anchorId="618C1D48" wp14:editId="40071642">
+            <wp:extent cx="5400040" cy="3929380"/>
+            <wp:effectExtent l="0" t="0" r="0" b="0"/>
+            <wp:docPr id="19" name="Imagen 19"/>
+            <wp:cNvGraphicFramePr>
+              <a:graphicFrameLocks xmlns:a="http://schemas.openxmlformats.org/drawingml/2006/main" noChangeAspect="1"/>
+            </wp:cNvGraphicFramePr>
+            <a:graphic xmlns:a="http://schemas.openxmlformats.org/drawingml/2006/main">
+              <a:graphicData uri="http://schemas.openxmlformats.org/drawingml/2006/picture">
+                <pic:pic xmlns:pic="http://schemas.openxmlformats.org/drawingml/2006/picture">
+                  <pic:nvPicPr>
+                    <pic:cNvPr id="1" name=""/>
+                    <pic:cNvPicPr/>
+                  </pic:nvPicPr>
+                  <pic:blipFill>
+                    <a:blip r:embed="rId23"/>
+                    <a:stretch>
+                      <a:fillRect/>
+                    </a:stretch>
+                  </pic:blipFill>
+                  <pic:spPr>
+                    <a:xfrm>
+                      <a:off x="0" y="0"/>
+                      <a:ext cx="5400040" cy="3929380"/>
+                    </a:xfrm>
+                    <a:prstGeom prst="rect">
+                      <a:avLst/>
+                    </a:prstGeom>
+                  </pic:spPr>
+                </pic:pic>
+              </a:graphicData>
+            </a:graphic>
+          </wp:inline>
+        </w:drawing>
+      </w:r>
+    </w:p>
+    <w:p>
+      <w:pPr>
+        <w:jc w:val="center"/>
+        <w:rPr>
+          <w:lang w:val="es-AR"/>
+        </w:rPr>
+      </w:pPr>
     </w:p>
     <w:sectPr>
       <w:pgSz w:w="11906" w:h="16838"/>

</xml_diff>